<commit_message>
Nuevo Case study añadido
</commit_message>
<xml_diff>
--- a/Primeros pasos.docx
+++ b/Primeros pasos.docx
@@ -1,6 +1,6 @@
 
 <file path=word/document.xml><?xml version="1.0" encoding="utf-8"?>
-<w:document xmlns:wpc="http://schemas.microsoft.com/office/word/2010/wordprocessingCanvas" xmlns:cx="http://schemas.microsoft.com/office/drawing/2014/chartex" xmlns:cx1="http://schemas.microsoft.com/office/drawing/2015/9/8/chartex" xmlns:mc="http://schemas.openxmlformats.org/markup-compatibility/2006" xmlns:o="urn:schemas-microsoft-com:office:office" xmlns:r="http://schemas.openxmlformats.org/officeDocument/2006/relationships" xmlns:m="http://schemas.openxmlformats.org/officeDocument/2006/math" xmlns:v="urn:schemas-microsoft-com:vml" xmlns:wp14="http://schemas.microsoft.com/office/word/2010/wordprocessingDrawing" xmlns:wp="http://schemas.openxmlformats.org/drawingml/2006/wordprocessingDrawing" xmlns:w10="urn:schemas-microsoft-com:office:word" xmlns:w="http://schemas.openxmlformats.org/wordprocessingml/2006/main" xmlns:w14="http://schemas.microsoft.com/office/word/2010/wordml" xmlns:w15="http://schemas.microsoft.com/office/word/2012/wordml" xmlns:w16se="http://schemas.microsoft.com/office/word/2015/wordml/symex" xmlns:wpg="http://schemas.microsoft.com/office/word/2010/wordprocessingGroup" xmlns:wpi="http://schemas.microsoft.com/office/word/2010/wordprocessingInk" xmlns:wne="http://schemas.microsoft.com/office/word/2006/wordml" xmlns:wps="http://schemas.microsoft.com/office/word/2010/wordprocessingShape" mc:Ignorable="w14 w15 w16se wp14">
+<w:document xmlns:wpc="http://schemas.microsoft.com/office/word/2010/wordprocessingCanvas" xmlns:cx="http://schemas.microsoft.com/office/drawing/2014/chartex" xmlns:cx1="http://schemas.microsoft.com/office/drawing/2015/9/8/chartex" xmlns:cx2="http://schemas.microsoft.com/office/drawing/2015/10/21/chartex" xmlns:cx3="http://schemas.microsoft.com/office/drawing/2016/5/9/chartex" xmlns:cx4="http://schemas.microsoft.com/office/drawing/2016/5/10/chartex" xmlns:cx5="http://schemas.microsoft.com/office/drawing/2016/5/11/chartex" xmlns:cx6="http://schemas.microsoft.com/office/drawing/2016/5/12/chartex" xmlns:cx7="http://schemas.microsoft.com/office/drawing/2016/5/13/chartex" xmlns:cx8="http://schemas.microsoft.com/office/drawing/2016/5/14/chartex" xmlns:mc="http://schemas.openxmlformats.org/markup-compatibility/2006" xmlns:aink="http://schemas.microsoft.com/office/drawing/2016/ink" xmlns:am3d="http://schemas.microsoft.com/office/drawing/2017/model3d" xmlns:o="urn:schemas-microsoft-com:office:office" xmlns:r="http://schemas.openxmlformats.org/officeDocument/2006/relationships" xmlns:m="http://schemas.openxmlformats.org/officeDocument/2006/math" xmlns:v="urn:schemas-microsoft-com:vml" xmlns:wp14="http://schemas.microsoft.com/office/word/2010/wordprocessingDrawing" xmlns:wp="http://schemas.openxmlformats.org/drawingml/2006/wordprocessingDrawing" xmlns:w10="urn:schemas-microsoft-com:office:word" xmlns:w="http://schemas.openxmlformats.org/wordprocessingml/2006/main" xmlns:w14="http://schemas.microsoft.com/office/word/2010/wordml" xmlns:w15="http://schemas.microsoft.com/office/word/2012/wordml" xmlns:w16cid="http://schemas.microsoft.com/office/word/2016/wordml/cid" xmlns:w16se="http://schemas.microsoft.com/office/word/2015/wordml/symex" xmlns:wpg="http://schemas.microsoft.com/office/word/2010/wordprocessingGroup" xmlns:wpi="http://schemas.microsoft.com/office/word/2010/wordprocessingInk" xmlns:wne="http://schemas.microsoft.com/office/word/2006/wordml" xmlns:wps="http://schemas.microsoft.com/office/word/2010/wordprocessingShape" mc:Ignorable="w14 w15 w16se w16cid wp14">
   <w:body>
     <w:p>
       <w:r>
@@ -60,7 +60,7 @@
     </w:p>
     <w:p>
       <w:pPr>
-        <w:pStyle w:val="ListParagraph"/>
+        <w:pStyle w:val="Prrafodelista"/>
         <w:numPr>
           <w:ilvl w:val="0"/>
           <w:numId w:val="1"/>
@@ -72,7 +72,7 @@
     </w:p>
     <w:p>
       <w:pPr>
-        <w:pStyle w:val="ListParagraph"/>
+        <w:pStyle w:val="Prrafodelista"/>
         <w:numPr>
           <w:ilvl w:val="0"/>
           <w:numId w:val="1"/>
@@ -84,7 +84,7 @@
     </w:p>
     <w:p>
       <w:pPr>
-        <w:pStyle w:val="ListParagraph"/>
+        <w:pStyle w:val="Prrafodelista"/>
         <w:numPr>
           <w:ilvl w:val="0"/>
           <w:numId w:val="1"/>
@@ -96,7 +96,7 @@
     </w:p>
     <w:p>
       <w:pPr>
-        <w:pStyle w:val="ListParagraph"/>
+        <w:pStyle w:val="Prrafodelista"/>
         <w:numPr>
           <w:ilvl w:val="0"/>
           <w:numId w:val="1"/>
@@ -137,7 +137,7 @@
     </w:p>
     <w:p>
       <w:pPr>
-        <w:pStyle w:val="ListParagraph"/>
+        <w:pStyle w:val="Prrafodelista"/>
         <w:numPr>
           <w:ilvl w:val="0"/>
           <w:numId w:val="1"/>
@@ -157,7 +157,7 @@
     </w:p>
     <w:p>
       <w:pPr>
-        <w:pStyle w:val="ListParagraph"/>
+        <w:pStyle w:val="Prrafodelista"/>
         <w:numPr>
           <w:ilvl w:val="0"/>
           <w:numId w:val="1"/>
@@ -180,7 +180,7 @@
     </w:p>
     <w:p>
       <w:pPr>
-        <w:pStyle w:val="ListParagraph"/>
+        <w:pStyle w:val="Prrafodelista"/>
         <w:numPr>
           <w:ilvl w:val="0"/>
           <w:numId w:val="1"/>
@@ -192,7 +192,7 @@
     </w:p>
     <w:p>
       <w:pPr>
-        <w:pStyle w:val="ListParagraph"/>
+        <w:pStyle w:val="Prrafodelista"/>
         <w:numPr>
           <w:ilvl w:val="0"/>
           <w:numId w:val="1"/>
@@ -207,7 +207,7 @@
     </w:p>
     <w:p>
       <w:pPr>
-        <w:pStyle w:val="ListParagraph"/>
+        <w:pStyle w:val="Prrafodelista"/>
         <w:numPr>
           <w:ilvl w:val="0"/>
           <w:numId w:val="1"/>
@@ -230,7 +230,7 @@
     </w:p>
     <w:p>
       <w:pPr>
-        <w:pStyle w:val="ListParagraph"/>
+        <w:pStyle w:val="Prrafodelista"/>
         <w:numPr>
           <w:ilvl w:val="0"/>
           <w:numId w:val="1"/>
@@ -250,7 +250,7 @@
     </w:p>
     <w:p>
       <w:pPr>
-        <w:pStyle w:val="ListParagraph"/>
+        <w:pStyle w:val="Prrafodelista"/>
         <w:numPr>
           <w:ilvl w:val="0"/>
           <w:numId w:val="1"/>
@@ -262,7 +262,7 @@
     </w:p>
     <w:p>
       <w:pPr>
-        <w:pStyle w:val="ListParagraph"/>
+        <w:pStyle w:val="Prrafodelista"/>
         <w:numPr>
           <w:ilvl w:val="0"/>
           <w:numId w:val="1"/>
@@ -274,7 +274,7 @@
     </w:p>
     <w:p>
       <w:pPr>
-        <w:pStyle w:val="ListParagraph"/>
+        <w:pStyle w:val="Prrafodelista"/>
         <w:numPr>
           <w:ilvl w:val="0"/>
           <w:numId w:val="1"/>
@@ -283,8 +283,6 @@
       <w:r>
         <w:t>Crecimiento de las cuentas a lo largo del tiempo</w:t>
       </w:r>
-      <w:bookmarkStart w:id="0" w:name="_GoBack"/>
-      <w:bookmarkEnd w:id="0"/>
     </w:p>
     <w:p>
       <w:pPr>
@@ -301,7 +299,7 @@
     </w:p>
     <w:p>
       <w:pPr>
-        <w:pStyle w:val="ListParagraph"/>
+        <w:pStyle w:val="Prrafodelista"/>
         <w:numPr>
           <w:ilvl w:val="0"/>
           <w:numId w:val="3"/>
@@ -333,7 +331,7 @@
     </w:p>
     <w:p>
       <w:pPr>
-        <w:pStyle w:val="ListParagraph"/>
+        <w:pStyle w:val="Prrafodelista"/>
         <w:numPr>
           <w:ilvl w:val="0"/>
           <w:numId w:val="3"/>
@@ -350,7 +348,7 @@
     </w:p>
     <w:p>
       <w:pPr>
-        <w:pStyle w:val="ListParagraph"/>
+        <w:pStyle w:val="Prrafodelista"/>
         <w:numPr>
           <w:ilvl w:val="1"/>
           <w:numId w:val="3"/>
@@ -364,7 +362,7 @@
     </w:p>
     <w:p>
       <w:pPr>
-        <w:pStyle w:val="ListParagraph"/>
+        <w:pStyle w:val="Prrafodelista"/>
         <w:numPr>
           <w:ilvl w:val="1"/>
           <w:numId w:val="3"/>
@@ -376,7 +374,7 @@
     </w:p>
     <w:p>
       <w:pPr>
-        <w:pStyle w:val="ListParagraph"/>
+        <w:pStyle w:val="Prrafodelista"/>
         <w:numPr>
           <w:ilvl w:val="1"/>
           <w:numId w:val="3"/>
@@ -440,7 +438,7 @@
     </w:p>
     <w:p>
       <w:pPr>
-        <w:pStyle w:val="ListParagraph"/>
+        <w:pStyle w:val="Prrafodelista"/>
         <w:numPr>
           <w:ilvl w:val="0"/>
           <w:numId w:val="2"/>
@@ -449,7 +447,7 @@
       <w:hyperlink r:id="rId5" w:anchor="recolecci%C3%B3n_de_datos" w:history="1">
         <w:r>
           <w:rPr>
-            <w:rStyle w:val="Hyperlink"/>
+            <w:rStyle w:val="Hipervnculo"/>
           </w:rPr>
           <w:t>https://alex-roc.github.io/EvoTwitter/#recolecci%C3%B3n_de_datos</w:t>
         </w:r>
@@ -466,15 +464,58 @@
     </w:p>
     <w:p>
       <w:pPr>
-        <w:pStyle w:val="ListParagraph"/>
+        <w:pStyle w:val="Prrafodelista"/>
         <w:numPr>
           <w:ilvl w:val="0"/>
           <w:numId w:val="2"/>
         </w:numPr>
       </w:pPr>
-      <w:r>
-        <w:t>https://github.com/Giohanny/Twitter-Sentiment-Analysis/blob/master/Presentaci%C3%B3n-Final.ipynb</w:t>
-      </w:r>
+      <w:hyperlink r:id="rId6" w:history="1">
+        <w:r>
+          <w:rPr>
+            <w:rStyle w:val="Hipervnculo"/>
+          </w:rPr>
+          <w:t>https://github.com/Giohanny/Twitter-Sentiment-Analysis/blob/master/Presentaci%C3%B3n-Final.ipynb</w:t>
+        </w:r>
+      </w:hyperlink>
+    </w:p>
+    <w:p>
+      <w:pPr>
+        <w:pStyle w:val="Prrafodelista"/>
+        <w:numPr>
+          <w:ilvl w:val="0"/>
+          <w:numId w:val="2"/>
+        </w:numPr>
+      </w:pPr>
+      <w:hyperlink r:id="rId7" w:history="1">
+        <w:r>
+          <w:rPr>
+            <w:rStyle w:val="Hipervnculo"/>
+          </w:rPr>
+          <w:t>https://www.geeksforgeeks.org/python-sentiment-analysis-using-vader/</w:t>
+        </w:r>
+      </w:hyperlink>
+      <w:r>
+        <w:t xml:space="preserve"> </w:t>
+      </w:r>
+    </w:p>
+    <w:p>
+      <w:pPr>
+        <w:pStyle w:val="Prrafodelista"/>
+      </w:pPr>
+      <w:r>
+        <w:t xml:space="preserve">(Usando Python y la librería VADER, que cuantifica el </w:t>
+      </w:r>
+      <w:proofErr w:type="spellStart"/>
+      <w:r>
+        <w:t>twitt</w:t>
+      </w:r>
+      <w:proofErr w:type="spellEnd"/>
+      <w:r>
+        <w:t xml:space="preserve"> con coeficientes)</w:t>
+      </w:r>
+      <w:bookmarkStart w:id="0" w:name="_GoBack"/>
+      <w:bookmarkEnd w:id="0"/>
     </w:p>
     <w:sectPr>
       <w:pgSz w:w="11906" w:h="16838"/>
@@ -487,7 +528,7 @@
 </file>
 
 <file path=word/numbering.xml><?xml version="1.0" encoding="utf-8"?>
-<w:numbering xmlns:wpc="http://schemas.microsoft.com/office/word/2010/wordprocessingCanvas" xmlns:cx="http://schemas.microsoft.com/office/drawing/2014/chartex" xmlns:cx1="http://schemas.microsoft.com/office/drawing/2015/9/8/chartex" xmlns:mc="http://schemas.openxmlformats.org/markup-compatibility/2006" xmlns:o="urn:schemas-microsoft-com:office:office" xmlns:r="http://schemas.openxmlformats.org/officeDocument/2006/relationships" xmlns:m="http://schemas.openxmlformats.org/officeDocument/2006/math" xmlns:v="urn:schemas-microsoft-com:vml" xmlns:wp14="http://schemas.microsoft.com/office/word/2010/wordprocessingDrawing" xmlns:wp="http://schemas.openxmlformats.org/drawingml/2006/wordprocessingDrawing" xmlns:w10="urn:schemas-microsoft-com:office:word" xmlns:w="http://schemas.openxmlformats.org/wordprocessingml/2006/main" xmlns:w14="http://schemas.microsoft.com/office/word/2010/wordml" xmlns:w15="http://schemas.microsoft.com/office/word/2012/wordml" xmlns:w16se="http://schemas.microsoft.com/office/word/2015/wordml/symex" xmlns:wpg="http://schemas.microsoft.com/office/word/2010/wordprocessingGroup" xmlns:wpi="http://schemas.microsoft.com/office/word/2010/wordprocessingInk" xmlns:wne="http://schemas.microsoft.com/office/word/2006/wordml" xmlns:wps="http://schemas.microsoft.com/office/word/2010/wordprocessingShape" mc:Ignorable="w14 w15 w16se wp14">
+<w:numbering xmlns:wpc="http://schemas.microsoft.com/office/word/2010/wordprocessingCanvas" xmlns:cx="http://schemas.microsoft.com/office/drawing/2014/chartex" xmlns:cx1="http://schemas.microsoft.com/office/drawing/2015/9/8/chartex" xmlns:cx2="http://schemas.microsoft.com/office/drawing/2015/10/21/chartex" xmlns:cx3="http://schemas.microsoft.com/office/drawing/2016/5/9/chartex" xmlns:cx4="http://schemas.microsoft.com/office/drawing/2016/5/10/chartex" xmlns:cx5="http://schemas.microsoft.com/office/drawing/2016/5/11/chartex" xmlns:cx6="http://schemas.microsoft.com/office/drawing/2016/5/12/chartex" xmlns:cx7="http://schemas.microsoft.com/office/drawing/2016/5/13/chartex" xmlns:cx8="http://schemas.microsoft.com/office/drawing/2016/5/14/chartex" xmlns:mc="http://schemas.openxmlformats.org/markup-compatibility/2006" xmlns:aink="http://schemas.microsoft.com/office/drawing/2016/ink" xmlns:am3d="http://schemas.microsoft.com/office/drawing/2017/model3d" xmlns:o="urn:schemas-microsoft-com:office:office" xmlns:r="http://schemas.openxmlformats.org/officeDocument/2006/relationships" xmlns:m="http://schemas.openxmlformats.org/officeDocument/2006/math" xmlns:v="urn:schemas-microsoft-com:vml" xmlns:wp14="http://schemas.microsoft.com/office/word/2010/wordprocessingDrawing" xmlns:wp="http://schemas.openxmlformats.org/drawingml/2006/wordprocessingDrawing" xmlns:w10="urn:schemas-microsoft-com:office:word" xmlns:w="http://schemas.openxmlformats.org/wordprocessingml/2006/main" xmlns:w14="http://schemas.microsoft.com/office/word/2010/wordml" xmlns:w15="http://schemas.microsoft.com/office/word/2012/wordml" xmlns:w16cid="http://schemas.microsoft.com/office/word/2016/wordml/cid" xmlns:w16se="http://schemas.microsoft.com/office/word/2015/wordml/symex" xmlns:wpg="http://schemas.microsoft.com/office/word/2010/wordprocessingGroup" xmlns:wpi="http://schemas.microsoft.com/office/word/2010/wordprocessingInk" xmlns:wne="http://schemas.microsoft.com/office/word/2006/wordml" xmlns:wps="http://schemas.microsoft.com/office/word/2010/wordprocessingShape" mc:Ignorable="w14 w15 w16se w16cid wp14">
   <w:abstractNum w:abstractNumId="0" w15:restartNumberingAfterBreak="0">
     <w:nsid w:val="06EB2504"/>
     <w:multiLevelType w:val="hybridMultilevel"/>
@@ -840,7 +881,7 @@
 </file>
 
 <file path=word/styles.xml><?xml version="1.0" encoding="utf-8"?>
-<w:styles xmlns:mc="http://schemas.openxmlformats.org/markup-compatibility/2006" xmlns:r="http://schemas.openxmlformats.org/officeDocument/2006/relationships" xmlns:w="http://schemas.openxmlformats.org/wordprocessingml/2006/main" xmlns:w14="http://schemas.microsoft.com/office/word/2010/wordml" xmlns:w15="http://schemas.microsoft.com/office/word/2012/wordml" xmlns:w16se="http://schemas.microsoft.com/office/word/2015/wordml/symex" mc:Ignorable="w14 w15 w16se">
+<w:styles xmlns:mc="http://schemas.openxmlformats.org/markup-compatibility/2006" xmlns:r="http://schemas.openxmlformats.org/officeDocument/2006/relationships" xmlns:w="http://schemas.openxmlformats.org/wordprocessingml/2006/main" xmlns:w14="http://schemas.microsoft.com/office/word/2010/wordml" xmlns:w15="http://schemas.microsoft.com/office/word/2012/wordml" xmlns:w16cid="http://schemas.microsoft.com/office/word/2016/wordml/cid" xmlns:w16se="http://schemas.microsoft.com/office/word/2015/wordml/symex" mc:Ignorable="w14 w15 w16se w16cid">
   <w:docDefaults>
     <w:rPrDefault>
       <w:rPr>
@@ -856,7 +897,7 @@
       </w:pPr>
     </w:pPrDefault>
   </w:docDefaults>
-  <w:latentStyles w:defLockedState="0" w:defUIPriority="99" w:defSemiHidden="0" w:defUnhideWhenUsed="0" w:defQFormat="0" w:count="371">
+  <w:latentStyles w:defLockedState="0" w:defUIPriority="99" w:defSemiHidden="0" w:defUnhideWhenUsed="0" w:defQFormat="0" w:count="375">
     <w:lsdException w:name="Normal" w:uiPriority="0" w:qFormat="1"/>
     <w:lsdException w:name="heading 1" w:uiPriority="9" w:qFormat="1"/>
     <w:lsdException w:name="heading 2" w:semiHidden="1" w:uiPriority="9" w:unhideWhenUsed="1" w:qFormat="1"/>
@@ -962,7 +1003,6 @@
     <w:lsdException w:name="HTML Sample" w:semiHidden="1" w:unhideWhenUsed="1"/>
     <w:lsdException w:name="HTML Typewriter" w:semiHidden="1" w:unhideWhenUsed="1"/>
     <w:lsdException w:name="HTML Variable" w:semiHidden="1" w:unhideWhenUsed="1"/>
-    <w:lsdException w:name="Normal Table" w:semiHidden="1" w:unhideWhenUsed="1"/>
     <w:lsdException w:name="annotation subject" w:semiHidden="1" w:unhideWhenUsed="1"/>
     <w:lsdException w:name="No List" w:semiHidden="1" w:unhideWhenUsed="1"/>
     <w:lsdException w:name="Outline List 1" w:semiHidden="1" w:unhideWhenUsed="1"/>
@@ -1006,10 +1046,8 @@
     <w:lsdException w:name="Table Elegant" w:semiHidden="1" w:unhideWhenUsed="1"/>
     <w:lsdException w:name="Table Professional" w:semiHidden="1" w:unhideWhenUsed="1"/>
     <w:lsdException w:name="Table Subtle 1" w:semiHidden="1" w:unhideWhenUsed="1"/>
-    <w:lsdException w:name="Table Subtle 2" w:semiHidden="1" w:unhideWhenUsed="1"/>
     <w:lsdException w:name="Table Web 1" w:semiHidden="1" w:unhideWhenUsed="1"/>
     <w:lsdException w:name="Table Web 2" w:semiHidden="1" w:unhideWhenUsed="1"/>
-    <w:lsdException w:name="Table Web 3" w:semiHidden="1" w:unhideWhenUsed="1"/>
     <w:lsdException w:name="Balloon Text" w:semiHidden="1" w:unhideWhenUsed="1"/>
     <w:lsdException w:name="Table Grid" w:uiPriority="39"/>
     <w:lsdException w:name="Table Theme" w:semiHidden="1" w:unhideWhenUsed="1"/>
@@ -1228,18 +1266,22 @@
     <w:lsdException w:name="List Table 5 Dark Accent 6" w:uiPriority="50"/>
     <w:lsdException w:name="List Table 6 Colorful Accent 6" w:uiPriority="51"/>
     <w:lsdException w:name="List Table 7 Colorful Accent 6" w:uiPriority="52"/>
+    <w:lsdException w:name="Mention" w:semiHidden="1" w:unhideWhenUsed="1"/>
+    <w:lsdException w:name="Smart Hyperlink" w:semiHidden="1" w:unhideWhenUsed="1"/>
+    <w:lsdException w:name="Hashtag" w:semiHidden="1" w:unhideWhenUsed="1"/>
+    <w:lsdException w:name="Unresolved Mention" w:semiHidden="1" w:unhideWhenUsed="1"/>
   </w:latentStyles>
   <w:style w:type="paragraph" w:default="1" w:styleId="Normal">
     <w:name w:val="Normal"/>
     <w:qFormat/>
   </w:style>
-  <w:style w:type="character" w:default="1" w:styleId="DefaultParagraphFont">
+  <w:style w:type="character" w:default="1" w:styleId="Fuentedeprrafopredeter">
     <w:name w:val="Default Paragraph Font"/>
     <w:uiPriority w:val="1"/>
     <w:semiHidden/>
     <w:unhideWhenUsed/>
   </w:style>
-  <w:style w:type="table" w:default="1" w:styleId="TableNormal">
+  <w:style w:type="table" w:default="1" w:styleId="Tablanormal">
     <w:name w:val="Normal Table"/>
     <w:uiPriority w:val="99"/>
     <w:semiHidden/>
@@ -1254,13 +1296,13 @@
       </w:tblCellMar>
     </w:tblPr>
   </w:style>
-  <w:style w:type="numbering" w:default="1" w:styleId="NoList">
+  <w:style w:type="numbering" w:default="1" w:styleId="Sinlista">
     <w:name w:val="No List"/>
     <w:uiPriority w:val="99"/>
     <w:semiHidden/>
     <w:unhideWhenUsed/>
   </w:style>
-  <w:style w:type="paragraph" w:styleId="ListParagraph">
+  <w:style w:type="paragraph" w:styleId="Prrafodelista">
     <w:name w:val="List Paragraph"/>
     <w:basedOn w:val="Normal"/>
     <w:uiPriority w:val="34"/>
@@ -1271,9 +1313,9 @@
       <w:contextualSpacing/>
     </w:pPr>
   </w:style>
-  <w:style w:type="character" w:styleId="Hyperlink">
+  <w:style w:type="character" w:styleId="Hipervnculo">
     <w:name w:val="Hyperlink"/>
-    <w:basedOn w:val="DefaultParagraphFont"/>
+    <w:basedOn w:val="Fuentedeprrafopredeter"/>
     <w:uiPriority w:val="99"/>
     <w:unhideWhenUsed/>
     <w:rsid w:val="007D73BB"/>
@@ -1282,9 +1324,9 @@
       <w:u w:val="single"/>
     </w:rPr>
   </w:style>
-  <w:style w:type="character" w:customStyle="1" w:styleId="UnresolvedMention">
-    <w:name w:val="Unresolved Mention"/>
-    <w:basedOn w:val="DefaultParagraphFont"/>
+  <w:style w:type="character" w:customStyle="1" w:styleId="Mencinsinresolver1">
+    <w:name w:val="Mención sin resolver1"/>
+    <w:basedOn w:val="Fuentedeprrafopredeter"/>
     <w:uiPriority w:val="99"/>
     <w:semiHidden/>
     <w:unhideWhenUsed/>
@@ -1292,6 +1334,30 @@
     <w:rPr>
       <w:color w:val="605E5C"/>
       <w:shd w:val="clear" w:color="auto" w:fill="E1DFDD"/>
+    </w:rPr>
+  </w:style>
+  <w:style w:type="character" w:styleId="Mencinsinresolver">
+    <w:name w:val="Unresolved Mention"/>
+    <w:basedOn w:val="Fuentedeprrafopredeter"/>
+    <w:uiPriority w:val="99"/>
+    <w:semiHidden/>
+    <w:unhideWhenUsed/>
+    <w:rsid w:val="00833B6A"/>
+    <w:rPr>
+      <w:color w:val="605E5C"/>
+      <w:shd w:val="clear" w:color="auto" w:fill="E1DFDD"/>
+    </w:rPr>
+  </w:style>
+  <w:style w:type="character" w:styleId="Hipervnculovisitado">
+    <w:name w:val="FollowedHyperlink"/>
+    <w:basedOn w:val="Fuentedeprrafopredeter"/>
+    <w:uiPriority w:val="99"/>
+    <w:semiHidden/>
+    <w:unhideWhenUsed/>
+    <w:rsid w:val="0085012F"/>
+    <w:rPr>
+      <w:color w:val="954F72" w:themeColor="followedHyperlink"/>
+      <w:u w:val="single"/>
     </w:rPr>
   </w:style>
 </w:styles>

</xml_diff>